<commit_message>
worked out some kinks and started on html
</commit_message>
<xml_diff>
--- a/projects/4-Eget-project-HT-19/assets/dokumentation/Webbutveckling - Projektplan.docx
+++ b/projects/4-Eget-project-HT-19/assets/dokumentation/Webbutveckling - Projektplan.docx
@@ -251,13 +251,23 @@
           <w:szCs w:val="28"/>
         </w:rPr>
       </w:pPr>
+      <w:proofErr w:type="spellStart"/>
       <w:r>
         <w:rPr>
           <w:rFonts w:ascii="PT Sans Narrow" w:eastAsia="PT Sans Narrow" w:hAnsi="PT Sans Narrow" w:cs="PT Sans Narrow"/>
           <w:sz w:val="28"/>
           <w:szCs w:val="28"/>
         </w:rPr>
-        <w:t>Stalon Vilhelminas kommun Västerbotten</w:t>
+        <w:t>Stalon</w:t>
+      </w:r>
+      <w:proofErr w:type="spellEnd"/>
+      <w:r>
+        <w:rPr>
+          <w:rFonts w:ascii="PT Sans Narrow" w:eastAsia="PT Sans Narrow" w:hAnsi="PT Sans Narrow" w:cs="PT Sans Narrow"/>
+          <w:sz w:val="28"/>
+          <w:szCs w:val="28"/>
+        </w:rPr>
+        <w:t xml:space="preserve"> Vilhelminas kommun Västerbotten</w:t>
       </w:r>
     </w:p>
     <w:p>
@@ -296,15 +306,24 @@
     </w:p>
     <w:p>
       <w:r>
-        <w:t>Målet med webbplatsen är att kunna få reda på våra låga kist priser och våra</w:t>
+        <w:t xml:space="preserve">Målet med webbplatsen är att kunna få reda på våra låga </w:t>
+      </w:r>
+      <w:proofErr w:type="spellStart"/>
+      <w:r>
+        <w:t>kist</w:t>
+      </w:r>
+      <w:proofErr w:type="spellEnd"/>
+      <w:r>
+        <w:t xml:space="preserve"> priser och våra</w:t>
       </w:r>
       <w:r>
         <w:t xml:space="preserve"> schyssta </w:t>
       </w:r>
-      <w:bookmarkStart w:id="4" w:name="_GoBack"/>
-      <w:bookmarkEnd w:id="4"/>
       <w:r>
         <w:t xml:space="preserve"> </w:t>
+      </w:r>
+      <w:r>
+        <w:t xml:space="preserve">el installationer </w:t>
       </w:r>
     </w:p>
     <w:p>
@@ -314,14 +333,18 @@
         <w:ind w:right="210"/>
         <w:jc w:val="both"/>
       </w:pPr>
-      <w:bookmarkStart w:id="5" w:name="_gusmaz3yysof" w:colFirst="0" w:colLast="0"/>
-      <w:bookmarkEnd w:id="5"/>
+      <w:bookmarkStart w:id="4" w:name="_gusmaz3yysof" w:colFirst="0" w:colLast="0"/>
+      <w:bookmarkEnd w:id="4"/>
       <w:r>
         <w:lastRenderedPageBreak/>
         <w:t>Målgrupp</w:t>
       </w:r>
     </w:p>
-    <w:p/>
+    <w:p>
+      <w:r>
+        <w:t>24-45</w:t>
+      </w:r>
+    </w:p>
     <w:p>
       <w:pPr>
         <w:pStyle w:val="Rubrik1"/>
@@ -329,10 +352,18 @@
         <w:ind w:right="210"/>
         <w:jc w:val="both"/>
       </w:pPr>
-      <w:bookmarkStart w:id="6" w:name="_84gjz5j9j4jj" w:colFirst="0" w:colLast="0"/>
-      <w:bookmarkEnd w:id="6"/>
+      <w:bookmarkStart w:id="5" w:name="_84gjz5j9j4jj" w:colFirst="0" w:colLast="0"/>
+      <w:bookmarkEnd w:id="5"/>
       <w:r>
         <w:t>Research och inhämtning av material</w:t>
+      </w:r>
+    </w:p>
+    <w:p>
+      <w:r>
+        <w:t>Lätt att hitta. Telefon nummer högst uppe</w:t>
+      </w:r>
+      <w:r>
+        <w:t xml:space="preserve">. Facebook sida . </w:t>
       </w:r>
     </w:p>
     <w:p>
@@ -343,11 +374,13 @@
         <w:ind w:right="210"/>
         <w:jc w:val="both"/>
       </w:pPr>
-      <w:bookmarkStart w:id="7" w:name="_6jzzhl6plkw8" w:colFirst="0" w:colLast="0"/>
+      <w:bookmarkStart w:id="6" w:name="_6jzzhl6plkw8" w:colFirst="0" w:colLast="0"/>
+      <w:bookmarkEnd w:id="6"/>
+      <w:r>
+        <w:t>Beskrivning av webbplatsen</w:t>
+      </w:r>
+      <w:bookmarkStart w:id="7" w:name="_GoBack"/>
       <w:bookmarkEnd w:id="7"/>
-      <w:r>
-        <w:t>Beskrivning av webbplatsen</w:t>
-      </w:r>
     </w:p>
     <w:p>
       <w:pPr>
@@ -529,7 +562,15 @@
     </w:p>
     <w:p>
       <w:r>
-        <w:t>Beskriv sidans layout, mått, typografi och färg som en mall för andra designers, om de skulle ta över efter dig. Går bra att göra med skärmdumpar och kommentarer till.</w:t>
+        <w:t xml:space="preserve">Beskriv sidans layout, mått, typografi och färg som en mall för andra designers, om de skulle ta över efter dig. Går bra att göra med </w:t>
+      </w:r>
+      <w:proofErr w:type="spellStart"/>
+      <w:r>
+        <w:t>skärmdumpar</w:t>
+      </w:r>
+      <w:proofErr w:type="spellEnd"/>
+      <w:r>
+        <w:t xml:space="preserve"> och kommentarer till.</w:t>
       </w:r>
     </w:p>
     <w:bookmarkStart w:id="19" w:name="_k5ghb4hkmyoi" w:colFirst="0" w:colLast="0"/>
@@ -567,7 +608,15 @@
     </w:p>
     <w:p>
       <w:r>
-        <w:t>Beskriv hur du testat din design, med vilka verktyg och vad du kommit fram till. Även om du ändrat något i designen pga testresultaten.</w:t>
+        <w:t xml:space="preserve">Beskriv hur du testat din design, med vilka verktyg och vad du kommit fram till. Även om du ändrat något i designen </w:t>
+      </w:r>
+      <w:proofErr w:type="spellStart"/>
+      <w:r>
+        <w:t>pga</w:t>
+      </w:r>
+      <w:proofErr w:type="spellEnd"/>
+      <w:r>
+        <w:t xml:space="preserve"> testresultaten.</w:t>
       </w:r>
     </w:p>
     <w:p>
@@ -767,7 +816,7 @@
         <w:noProof/>
         <w:color w:val="000000"/>
       </w:rPr>
-      <w:t>1</w:t>
+      <w:t>2</w:t>
     </w:r>
     <w:r>
       <w:rPr>

</xml_diff>